<commit_message>
chore: update lock file timestamp for document editing session
</commit_message>
<xml_diff>
--- a/docs/邦多利乐队-Mio-2025年上海大学人工智能创新大赛作品研究报告.docx
+++ b/docs/邦多利乐队-Mio-2025年上海大学人工智能创新大赛作品研究报告.docx
@@ -9288,21 +9288,21 @@
       <w:pPr>
         <w:pStyle w:val="Normal"/>
         <w:rPr>
-          <w:b w:val="false"/>
-          <w:bCs w:val="false"/>
-        </w:rPr>
-      </w:pPr>
-      <w:r>
-        <w:rPr>
-          <w:b w:val="false"/>
-          <w:bCs w:val="false"/>
+          <w:b/>
+          <w:bCs/>
+        </w:rPr>
+      </w:pPr>
+      <w:r>
+        <w:rPr>
+          <w:b/>
+          <w:bCs/>
         </w:rPr>
         <w:t xml:space="preserve">声明式环境配置 </w:t>
       </w:r>
       <w:r>
         <w:rPr>
-          <w:b w:val="false"/>
-          <w:bCs w:val="false"/>
+          <w:b/>
+          <w:bCs/>
         </w:rPr>
         <w:t>(flake.nix)</w:t>
       </w:r>
@@ -9379,24 +9379,31 @@
       </w:pPr>
       <w:r>
         <w:rPr>
-          <w:b w:val="false"/>
-          <w:bCs w:val="false"/>
+          <w:b/>
+          <w:bCs/>
         </w:rPr>
         <w:t>开发</w:t>
       </w:r>
       <w:r>
         <w:rPr>
-          <w:b w:val="false"/>
-          <w:bCs w:val="false"/>
+          <w:b/>
+          <w:bCs/>
         </w:rPr>
         <w:t>Shell</w:t>
       </w:r>
       <w:r>
         <w:rPr>
-          <w:b w:val="false"/>
-          <w:bCs w:val="false"/>
-        </w:rPr>
-        <w:t xml:space="preserve">隔离：开发者仅需执行 </w:t>
+          <w:b/>
+          <w:bCs/>
+        </w:rPr>
+        <w:t>隔离：</w:t>
+      </w:r>
+      <w:r>
+        <w:rPr>
+          <w:b w:val="false"/>
+          <w:bCs w:val="false"/>
+        </w:rPr>
+        <w:t xml:space="preserve">开发者仅需执行 </w:t>
       </w:r>
       <w:r>
         <w:rPr>
@@ -9504,7 +9511,21 @@
           <w:b w:val="false"/>
           <w:bCs w:val="false"/>
         </w:rPr>
-        <w:t xml:space="preserve">的跨平台构建能力，确保了开发环境在 </w:t>
+        <w:t>的</w:t>
+      </w:r>
+      <w:r>
+        <w:rPr>
+          <w:b/>
+          <w:bCs/>
+        </w:rPr>
+        <w:t>跨平台构建</w:t>
+      </w:r>
+      <w:r>
+        <w:rPr>
+          <w:b w:val="false"/>
+          <w:bCs w:val="false"/>
+        </w:rPr>
+        <w:t xml:space="preserve">能力，确保了开发环境在 </w:t>
       </w:r>
       <w:r>
         <w:rPr>
@@ -9964,21 +9985,6 @@
       <w:r>
         <w:rPr/>
         <w:t>(npm + Vite)</w:t>
-      </w:r>
-    </w:p>
-    <w:p>
-      <w:pPr>
-        <w:pStyle w:val="Normal"/>
-        <w:rPr>
-          <w:b w:val="false"/>
-          <w:bCs w:val="false"/>
-        </w:rPr>
-      </w:pPr>
-      <w:r>
-        <w:rPr>
-          <w:b w:val="false"/>
-          <w:bCs w:val="false"/>
-        </w:rPr>
       </w:r>
     </w:p>
     <w:p>
@@ -10439,13 +10445,7 @@
       </w:r>
       <w:r>
         <w:rPr/>
-        <w:t xml:space="preserve"> </w:t>
-      </w:r>
-      <w:r>
-        <w:rPr>
-          <w:rFonts w:hint="eastAsia"/>
-        </w:rPr>
-        <w:t>xxxx</w:t>
+        <w:t xml:space="preserve"> Mio</w:t>
       </w:r>
       <w:r>
         <w:rPr>

</xml_diff>